<commit_message>
Task 6 - ARIMA and ensemble working, written in report
</commit_message>
<xml_diff>
--- a/Week B.6/Task 6 Report.docx
+++ b/Week B.6/Task 6 Report.docx
@@ -38,16 +38,274 @@
         <w:t xml:space="preserve"> Ensemble</w:t>
       </w:r>
     </w:p>
-    <w:p/>
     <w:p>
+      <w:r>
+        <w:t xml:space="preserve">ARIMA is another </w:t>
+      </w:r>
+      <w:r>
+        <w:t xml:space="preserve">ML model designed for time series prediction, making it applicable for this stock prediction program. It’s implementation </w:t>
+      </w:r>
+      <w:r>
+        <w:t xml:space="preserve">and usage </w:t>
+      </w:r>
+      <w:r>
+        <w:t xml:space="preserve">however does differ to </w:t>
+      </w:r>
+      <w:r>
+        <w:t>that of an LTSM model.</w:t>
+      </w:r>
+    </w:p>
+    <w:p>
+      <w:r>
+        <w:t xml:space="preserve">The first step is to simply import the ARIMA </w:t>
+      </w:r>
+      <w:r>
+        <w:t>library into the program. This also involved installing the statsmodels package through pip, and including said package in the requirements.txt</w:t>
+      </w:r>
+    </w:p>
+    <w:bookmarkStart w:id="0" w:name="_MON_1758121575"/>
+    <w:bookmarkEnd w:id="0"/>
+    <w:p>
+      <w:r>
+        <w:object w:dxaOrig="9026" w:dyaOrig="392" w14:anchorId="332AC3C3">
+          <v:shapetype id="_x0000_t75" coordsize="21600,21600" o:spt="75" o:preferrelative="t" path="m@4@5l@4@11@9@11@9@5xe" filled="f" stroked="f">
+            <v:stroke joinstyle="miter"/>
+            <v:formulas>
+              <v:f eqn="if lineDrawn pixelLineWidth 0"/>
+              <v:f eqn="sum @0 1 0"/>
+              <v:f eqn="sum 0 0 @1"/>
+              <v:f eqn="prod @2 1 2"/>
+              <v:f eqn="prod @3 21600 pixelWidth"/>
+              <v:f eqn="prod @3 21600 pixelHeight"/>
+              <v:f eqn="sum @0 0 1"/>
+              <v:f eqn="prod @6 1 2"/>
+              <v:f eqn="prod @7 21600 pixelWidth"/>
+              <v:f eqn="sum @8 21600 0"/>
+              <v:f eqn="prod @7 21600 pixelHeight"/>
+              <v:f eqn="sum @10 21600 0"/>
+            </v:formulas>
+            <v:path o:extrusionok="f" gradientshapeok="t" o:connecttype="rect"/>
+            <o:lock v:ext="edit" aspectratio="t"/>
+          </v:shapetype>
+          <v:shape id="_x0000_i1028" type="#_x0000_t75" style="width:451.35pt;height:19.75pt" o:ole="">
+            <v:imagedata r:id="rId5" o:title=""/>
+          </v:shape>
+          <o:OLEObject Type="Embed" ProgID="Word.Document.12" ShapeID="_x0000_i1028" DrawAspect="Content" ObjectID="_1758124641" r:id="rId6">
+            <o:FieldCodes>\s</o:FieldCodes>
+          </o:OLEObject>
+        </w:object>
+      </w:r>
+    </w:p>
+    <w:p>
+      <w:r>
+        <w:t xml:space="preserve">My first attempt at implementing involved </w:t>
+      </w:r>
+      <w:r>
+        <w:t xml:space="preserve">creating a new ARIMA model with the test data, </w:t>
+      </w:r>
+      <w:r>
+        <w:t>and trying to run the forecast() method on with, passing as the number of steps the length of the test data. This method proved to be unsuccessful despite my efforts to determine why</w:t>
+      </w:r>
+      <w:r>
+        <w:t xml:space="preserve"> and attempts to fix it. Eventually, I determined </w:t>
+      </w:r>
+      <w:r>
+        <w:t>it appears forecast() is more reliable on smaller step counts</w:t>
+      </w:r>
+      <w:r>
+        <w:t>, and created a new strategy to create the prediction.</w:t>
+      </w:r>
+    </w:p>
+    <w:p>
+      <w:r>
+        <w:t>T</w:t>
+      </w:r>
+      <w:r>
+        <w:t xml:space="preserve">o be able to predict on the entire test set, </w:t>
+      </w:r>
+      <w:r>
+        <w:t xml:space="preserve">I needed to create a loop over the length of a test data, </w:t>
+      </w:r>
+      <w:r>
+        <w:t xml:space="preserve">and essentially create and fit a new ARIMA model each loop. Within each iteration, </w:t>
+      </w:r>
+      <w:r>
+        <w:t>the model would be created using the existing train data</w:t>
+      </w:r>
+      <w:r>
+        <w:t xml:space="preserve">, after appending </w:t>
+      </w:r>
+      <w:r>
+        <w:t>the</w:t>
+      </w:r>
+      <w:r>
+        <w:t xml:space="preserve"> </w:t>
+      </w:r>
+      <w:r>
+        <w:t xml:space="preserve">actual value of </w:t>
+      </w:r>
+      <w:r>
+        <w:t xml:space="preserve">test </w:t>
+      </w:r>
+      <w:r>
+        <w:t xml:space="preserve">data from the prior iteration. The forecast would then just be run for the next day, before being added to </w:t>
+      </w:r>
+      <w:r>
+        <w:t>the final prediction array</w:t>
+      </w:r>
+      <w:r>
+        <w:t xml:space="preserve"> and moving to the next iteration of the loop. </w:t>
+      </w:r>
+    </w:p>
+    <w:bookmarkStart w:id="1" w:name="_MON_1758122240"/>
+    <w:bookmarkEnd w:id="1"/>
+    <w:p>
+      <w:r>
+        <w:object w:dxaOrig="9026" w:dyaOrig="2827" w14:anchorId="7DC06490">
+          <v:shape id="_x0000_i1032" type="#_x0000_t75" style="width:451.35pt;height:141.55pt" o:ole="">
+            <v:imagedata r:id="rId7" o:title=""/>
+          </v:shape>
+          <o:OLEObject Type="Embed" ProgID="Word.Document.12" ShapeID="_x0000_i1032" DrawAspect="Content" ObjectID="_1758124642" r:id="rId8">
+            <o:FieldCodes>\s</o:FieldCodes>
+          </o:OLEObject>
+        </w:object>
+      </w:r>
+    </w:p>
+    <w:p>
+      <w:r>
+        <w:t xml:space="preserve">To then create an ensemble prediction using the average between the ARIMA and LSTM results, </w:t>
+      </w:r>
+      <w:r>
+        <w:t>firstly the arima results needed to be inverse scaled to match the actual results</w:t>
+      </w:r>
+      <w:r>
+        <w:t>, and then reshaped to the same shape as the LSTM prediction. Then a simple averaging calculation is run on the two prediction arrays to create the ensemble prediction.</w:t>
+      </w:r>
+    </w:p>
+    <w:bookmarkStart w:id="2" w:name="_MON_1758122658"/>
+    <w:bookmarkEnd w:id="2"/>
+    <w:p>
+      <w:r>
+        <w:object w:dxaOrig="9026" w:dyaOrig="1038" w14:anchorId="7E0F8DCA">
+          <v:shape id="_x0000_i1036" type="#_x0000_t75" style="width:451.35pt;height:51.85pt" o:ole="">
+            <v:imagedata r:id="rId9" o:title=""/>
+          </v:shape>
+          <o:OLEObject Type="Embed" ProgID="Word.Document.12" ShapeID="_x0000_i1036" DrawAspect="Content" ObjectID="_1758124643" r:id="rId10">
+            <o:FieldCodes>\s</o:FieldCodes>
+          </o:OLEObject>
+        </w:object>
+      </w:r>
+    </w:p>
+    <w:p>
       <w:pPr>
         <w:pStyle w:val="Heading1"/>
       </w:pPr>
       <w:r>
+        <w:lastRenderedPageBreak/>
         <w:t>Results</w:t>
       </w:r>
     </w:p>
-    <w:p/>
+    <w:p>
+      <w:r>
+        <w:t>As can be seen from the below</w:t>
+      </w:r>
+      <w:r>
+        <w:t xml:space="preserve"> results, the ARIMA prediction is quite accurate</w:t>
+      </w:r>
+      <w:r>
+        <w:t xml:space="preserve">, but this may also be </w:t>
+      </w:r>
+      <w:r>
+        <w:t>due to the way the prediction is created, adding the true test value to each</w:t>
+      </w:r>
+      <w:r>
+        <w:t xml:space="preserve"> Due to the LSTM result being not very accurate, it also means the subsequent ensemble result is not </w:t>
+      </w:r>
+      <w:r>
+        <w:t>as accurate. This can also be seen in the next k days prediction</w:t>
+      </w:r>
+      <w:r>
+        <w:t xml:space="preserve"> results.</w:t>
+      </w:r>
+    </w:p>
+    <w:p>
+      <w:r>
+        <w:drawing>
+          <wp:inline distT="0" distB="0" distL="0" distR="0" wp14:anchorId="48227654" wp14:editId="7ADB2C8C">
+            <wp:extent cx="4946691" cy="4216690"/>
+            <wp:effectExtent l="0" t="0" r="6350" b="0"/>
+            <wp:docPr id="380254052" name="Picture 1"/>
+            <wp:cNvGraphicFramePr>
+              <a:graphicFrameLocks xmlns:a="http://schemas.openxmlformats.org/drawingml/2006/main" noChangeAspect="1"/>
+            </wp:cNvGraphicFramePr>
+            <a:graphic xmlns:a="http://schemas.openxmlformats.org/drawingml/2006/main">
+              <a:graphicData uri="http://schemas.openxmlformats.org/drawingml/2006/picture">
+                <pic:pic xmlns:pic="http://schemas.openxmlformats.org/drawingml/2006/picture">
+                  <pic:nvPicPr>
+                    <pic:cNvPr id="380254052" name=""/>
+                    <pic:cNvPicPr/>
+                  </pic:nvPicPr>
+                  <pic:blipFill>
+                    <a:blip r:embed="rId11"/>
+                    <a:stretch>
+                      <a:fillRect/>
+                    </a:stretch>
+                  </pic:blipFill>
+                  <pic:spPr>
+                    <a:xfrm>
+                      <a:off x="0" y="0"/>
+                      <a:ext cx="4951699" cy="4220959"/>
+                    </a:xfrm>
+                    <a:prstGeom prst="rect">
+                      <a:avLst/>
+                    </a:prstGeom>
+                  </pic:spPr>
+                </pic:pic>
+              </a:graphicData>
+            </a:graphic>
+          </wp:inline>
+        </w:drawing>
+      </w:r>
+    </w:p>
+    <w:p>
+      <w:r>
+        <w:drawing>
+          <wp:inline distT="0" distB="0" distL="0" distR="0" wp14:anchorId="6E4F8A72" wp14:editId="7C7F3AC3">
+            <wp:extent cx="4586321" cy="2828946"/>
+            <wp:effectExtent l="0" t="0" r="5080" b="0"/>
+            <wp:docPr id="1806185891" name="Picture 1" descr="A screen shot of a computer&#10;&#10;Description automatically generated"/>
+            <wp:cNvGraphicFramePr>
+              <a:graphicFrameLocks xmlns:a="http://schemas.openxmlformats.org/drawingml/2006/main" noChangeAspect="1"/>
+            </wp:cNvGraphicFramePr>
+            <a:graphic xmlns:a="http://schemas.openxmlformats.org/drawingml/2006/main">
+              <a:graphicData uri="http://schemas.openxmlformats.org/drawingml/2006/picture">
+                <pic:pic xmlns:pic="http://schemas.openxmlformats.org/drawingml/2006/picture">
+                  <pic:nvPicPr>
+                    <pic:cNvPr id="1806185891" name="Picture 1" descr="A screen shot of a computer&#10;&#10;Description automatically generated"/>
+                    <pic:cNvPicPr/>
+                  </pic:nvPicPr>
+                  <pic:blipFill>
+                    <a:blip r:embed="rId12"/>
+                    <a:stretch>
+                      <a:fillRect/>
+                    </a:stretch>
+                  </pic:blipFill>
+                  <pic:spPr>
+                    <a:xfrm>
+                      <a:off x="0" y="0"/>
+                      <a:ext cx="4586321" cy="2828946"/>
+                    </a:xfrm>
+                    <a:prstGeom prst="rect">
+                      <a:avLst/>
+                    </a:prstGeom>
+                  </pic:spPr>
+                </pic:pic>
+              </a:graphicData>
+            </a:graphic>
+          </wp:inline>
+        </w:drawing>
+      </w:r>
+    </w:p>
     <w:sectPr>
       <w:pgSz w:w="11906" w:h="16838"/>
       <w:pgMar w:top="1440" w:right="1440" w:bottom="1440" w:left="1440" w:header="708" w:footer="708" w:gutter="0"/>

</xml_diff>

<commit_message>
Task 6 - Report completed, code completed with random forrest model added
</commit_message>
<xml_diff>
--- a/Week B.6/Task 6 Report.docx
+++ b/Week B.6/Task 6 Report.docx
@@ -87,10 +87,10 @@
             <v:path o:extrusionok="f" gradientshapeok="t" o:connecttype="rect"/>
             <o:lock v:ext="edit" aspectratio="t"/>
           </v:shapetype>
-          <v:shape id="_x0000_i1028" type="#_x0000_t75" style="width:451.35pt;height:19.75pt" o:ole="">
+          <v:shape id="_x0000_i1025" type="#_x0000_t75" style="width:451.35pt;height:19.75pt" o:ole="">
             <v:imagedata r:id="rId5" o:title=""/>
           </v:shape>
-          <o:OLEObject Type="Embed" ProgID="Word.Document.12" ShapeID="_x0000_i1028" DrawAspect="Content" ObjectID="_1758124641" r:id="rId6">
+          <o:OLEObject Type="Embed" ProgID="Word.Document.12" ShapeID="_x0000_i1025" DrawAspect="Content" ObjectID="_1758139450" r:id="rId6">
             <o:FieldCodes>\s</o:FieldCodes>
           </o:OLEObject>
         </w:object>
@@ -162,10 +162,10 @@
     <w:p>
       <w:r>
         <w:object w:dxaOrig="9026" w:dyaOrig="2827" w14:anchorId="7DC06490">
-          <v:shape id="_x0000_i1032" type="#_x0000_t75" style="width:451.35pt;height:141.55pt" o:ole="">
+          <v:shape id="_x0000_i1026" type="#_x0000_t75" style="width:451.35pt;height:141.55pt" o:ole="">
             <v:imagedata r:id="rId7" o:title=""/>
           </v:shape>
-          <o:OLEObject Type="Embed" ProgID="Word.Document.12" ShapeID="_x0000_i1032" DrawAspect="Content" ObjectID="_1758124642" r:id="rId8">
+          <o:OLEObject Type="Embed" ProgID="Word.Document.12" ShapeID="_x0000_i1026" DrawAspect="Content" ObjectID="_1758139451" r:id="rId8">
             <o:FieldCodes>\s</o:FieldCodes>
           </o:OLEObject>
         </w:object>
@@ -187,49 +187,123 @@
     <w:p>
       <w:r>
         <w:object w:dxaOrig="9026" w:dyaOrig="1038" w14:anchorId="7E0F8DCA">
-          <v:shape id="_x0000_i1036" type="#_x0000_t75" style="width:451.35pt;height:51.85pt" o:ole="">
+          <v:shape id="_x0000_i1027" type="#_x0000_t75" style="width:451.35pt;height:51.85pt" o:ole="">
             <v:imagedata r:id="rId9" o:title=""/>
           </v:shape>
-          <o:OLEObject Type="Embed" ProgID="Word.Document.12" ShapeID="_x0000_i1036" DrawAspect="Content" ObjectID="_1758124643" r:id="rId10">
+          <o:OLEObject Type="Embed" ProgID="Word.Document.12" ShapeID="_x0000_i1027" DrawAspect="Content" ObjectID="_1758139452" r:id="rId10">
             <o:FieldCodes>\s</o:FieldCodes>
           </o:OLEObject>
         </w:object>
       </w:r>
     </w:p>
     <w:p>
-      <w:pPr>
-        <w:pStyle w:val="Heading1"/>
-      </w:pPr>
       <w:r>
         <w:lastRenderedPageBreak/>
-        <w:t>Results</w:t>
+        <w:t xml:space="preserve">Getting the next k days prediction was also simple, </w:t>
+      </w:r>
+      <w:r>
+        <w:t>by creating another ARIMA model, fitting it</w:t>
+      </w:r>
+      <w:r>
+        <w:t>, then using forecast passing the number of steps we want to predict. The e</w:t>
+      </w:r>
+      <w:r>
+        <w:t>nsemble prediction can also be calculated the same way as before.</w:t>
+      </w:r>
+    </w:p>
+    <w:bookmarkStart w:id="3" w:name="_MON_1758135243"/>
+    <w:bookmarkEnd w:id="3"/>
+    <w:p>
+      <w:r>
+        <w:object w:dxaOrig="9026" w:dyaOrig="3406" w14:anchorId="01E11E6F">
+          <v:shape id="_x0000_i1030" type="#_x0000_t75" style="width:451.35pt;height:170.35pt" o:ole="">
+            <v:imagedata r:id="rId11" o:title=""/>
+          </v:shape>
+          <o:OLEObject Type="Embed" ProgID="Word.Document.12" ShapeID="_x0000_i1030" DrawAspect="Content" ObjectID="_1758139453" r:id="rId12">
+            <o:FieldCodes>\s</o:FieldCodes>
+          </o:OLEObject>
+        </w:object>
       </w:r>
     </w:p>
     <w:p>
-      <w:r>
-        <w:t>As can be seen from the below</w:t>
-      </w:r>
-      <w:r>
-        <w:t xml:space="preserve"> results, the ARIMA prediction is quite accurate</w:t>
-      </w:r>
-      <w:r>
-        <w:t xml:space="preserve">, but this may also be </w:t>
-      </w:r>
-      <w:r>
-        <w:t>due to the way the prediction is created, adding the true test value to each</w:t>
-      </w:r>
-      <w:r>
-        <w:t xml:space="preserve"> Due to the LSTM result being not very accurate, it also means the subsequent ensemble result is not </w:t>
-      </w:r>
-      <w:r>
-        <w:t>as accurate. This can also be seen in the next k days prediction</w:t>
-      </w:r>
-      <w:r>
-        <w:t xml:space="preserve"> results.</w:t>
+      <w:pPr>
+        <w:pStyle w:val="Heading1"/>
+      </w:pPr>
+      <w:r>
+        <w:t>Random Forrest Ensemble</w:t>
       </w:r>
     </w:p>
     <w:p>
       <w:r>
+        <w:t>To further test ensemble predictions with other model configurations, I attempted to add in Random Forrest model and make predictions with that.</w:t>
+      </w:r>
+      <w:r>
+        <w:t xml:space="preserve"> The implementation </w:t>
+      </w:r>
+      <w:r>
+        <w:t xml:space="preserve">involved creating a new </w:t>
+      </w:r>
+      <w:r>
+        <w:t xml:space="preserve">RF model, in this case passing 300 estimators (or ‘trees), and a random state of 42. The data was then shaped to fit the model </w:t>
+      </w:r>
+      <w:r>
+        <w:t>fit input shape before the model is fit and predicted on. The ensemble prediction is then calculated in the same way as earlier.</w:t>
+      </w:r>
+    </w:p>
+    <w:bookmarkStart w:id="4" w:name="_MON_1758139128"/>
+    <w:bookmarkEnd w:id="4"/>
+    <w:p>
+      <w:r>
+        <w:object w:dxaOrig="9026" w:dyaOrig="3931" w14:anchorId="45773A79">
+          <v:shape id="_x0000_i1035" type="#_x0000_t75" style="width:451.35pt;height:196.65pt" o:ole="">
+            <v:imagedata r:id="rId13" o:title=""/>
+          </v:shape>
+          <o:OLEObject Type="Embed" ProgID="Word.Document.12" ShapeID="_x0000_i1035" DrawAspect="Content" ObjectID="_1758139454" r:id="rId14">
+            <o:FieldCodes>\s</o:FieldCodes>
+          </o:OLEObject>
+        </w:object>
+      </w:r>
+    </w:p>
+    <w:p>
+      <w:pPr>
+        <w:pStyle w:val="Heading1"/>
+      </w:pPr>
+      <w:r>
+        <w:t>Results</w:t>
+      </w:r>
+    </w:p>
+    <w:p>
+      <w:r>
+        <w:t>As can be seen from the below</w:t>
+      </w:r>
+      <w:r>
+        <w:t xml:space="preserve"> results, the ARIMA prediction is quite accurate</w:t>
+      </w:r>
+      <w:r>
+        <w:t xml:space="preserve">, but this may also be </w:t>
+      </w:r>
+      <w:r>
+        <w:t>due to the way the prediction is created, adding the true test value to each</w:t>
+      </w:r>
+      <w:r>
+        <w:t xml:space="preserve"> iteration rather than only building off the previous predicted value.</w:t>
+      </w:r>
+      <w:r>
+        <w:t xml:space="preserve"> Due to the LSTM result being not very accurate, it also means the subsequent ensemble result is not </w:t>
+      </w:r>
+      <w:r>
+        <w:t>as accurate. This can also be seen in the next k days prediction</w:t>
+      </w:r>
+      <w:r>
+        <w:t xml:space="preserve"> results.</w:t>
+      </w:r>
+    </w:p>
+    <w:p>
+      <w:r>
+        <w:rPr>
+          <w:noProof/>
+        </w:rPr>
+        <w:lastRenderedPageBreak/>
         <w:drawing>
           <wp:inline distT="0" distB="0" distL="0" distR="0" wp14:anchorId="48227654" wp14:editId="7ADB2C8C">
             <wp:extent cx="4946691" cy="4216690"/>
@@ -246,7 +320,7 @@
                     <pic:cNvPicPr/>
                   </pic:nvPicPr>
                   <pic:blipFill>
-                    <a:blip r:embed="rId11"/>
+                    <a:blip r:embed="rId15"/>
                     <a:stretch>
                       <a:fillRect/>
                     </a:stretch>
@@ -269,6 +343,9 @@
     </w:p>
     <w:p>
       <w:r>
+        <w:rPr>
+          <w:noProof/>
+        </w:rPr>
         <w:drawing>
           <wp:inline distT="0" distB="0" distL="0" distR="0" wp14:anchorId="6E4F8A72" wp14:editId="7C7F3AC3">
             <wp:extent cx="4586321" cy="2828946"/>
@@ -285,7 +362,7 @@
                     <pic:cNvPicPr/>
                   </pic:nvPicPr>
                   <pic:blipFill>
-                    <a:blip r:embed="rId12"/>
+                    <a:blip r:embed="rId16"/>
                     <a:stretch>
                       <a:fillRect/>
                     </a:stretch>
@@ -294,6 +371,57 @@
                     <a:xfrm>
                       <a:off x="0" y="0"/>
                       <a:ext cx="4586321" cy="2828946"/>
+                    </a:xfrm>
+                    <a:prstGeom prst="rect">
+                      <a:avLst/>
+                    </a:prstGeom>
+                  </pic:spPr>
+                </pic:pic>
+              </a:graphicData>
+            </a:graphic>
+          </wp:inline>
+        </w:drawing>
+      </w:r>
+    </w:p>
+    <w:p>
+      <w:r>
+        <w:t xml:space="preserve">As for the random forrest results, it does </w:t>
+      </w:r>
+      <w:r>
+        <w:t xml:space="preserve">I’ve likely done something wrong with either the model </w:t>
+      </w:r>
+      <w:r>
+        <w:t>or the data preparation, as the output is completely incorrect. It does still demonstrate that an ensemble average result can be determined from different configurations and models.</w:t>
+      </w:r>
+    </w:p>
+    <w:p>
+      <w:r>
+        <w:lastRenderedPageBreak/>
+        <w:drawing>
+          <wp:inline distT="0" distB="0" distL="0" distR="0" wp14:anchorId="3665C3D7" wp14:editId="755B9194">
+            <wp:extent cx="5731510" cy="4554855"/>
+            <wp:effectExtent l="0" t="0" r="2540" b="0"/>
+            <wp:docPr id="69419405" name="Picture 1" descr="A graph of different colored lines&#10;&#10;Description automatically generated"/>
+            <wp:cNvGraphicFramePr>
+              <a:graphicFrameLocks xmlns:a="http://schemas.openxmlformats.org/drawingml/2006/main" noChangeAspect="1"/>
+            </wp:cNvGraphicFramePr>
+            <a:graphic xmlns:a="http://schemas.openxmlformats.org/drawingml/2006/main">
+              <a:graphicData uri="http://schemas.openxmlformats.org/drawingml/2006/picture">
+                <pic:pic xmlns:pic="http://schemas.openxmlformats.org/drawingml/2006/picture">
+                  <pic:nvPicPr>
+                    <pic:cNvPr id="69419405" name="Picture 1" descr="A graph of different colored lines&#10;&#10;Description automatically generated"/>
+                    <pic:cNvPicPr/>
+                  </pic:nvPicPr>
+                  <pic:blipFill>
+                    <a:blip r:embed="rId17"/>
+                    <a:stretch>
+                      <a:fillRect/>
+                    </a:stretch>
+                  </pic:blipFill>
+                  <pic:spPr>
+                    <a:xfrm>
+                      <a:off x="0" y="0"/>
+                      <a:ext cx="5731510" cy="4554855"/>
                     </a:xfrm>
                     <a:prstGeom prst="rect">
                       <a:avLst/>

</xml_diff>